<commit_message>
im a bit stuck here :(
</commit_message>
<xml_diff>
--- a/SoccerStatsNew/Notes.docx
+++ b/SoccerStatsNew/Notes.docx
@@ -3,44 +3,18 @@
 <w:document xmlns:wpc="http://schemas.microsoft.com/office/word/2010/wordprocessingCanvas" xmlns:cx="http://schemas.microsoft.com/office/drawing/2014/chartex" xmlns:mc="http://schemas.openxmlformats.org/markup-compatibility/2006" xmlns:o="urn:schemas-microsoft-com:office:office" xmlns:r="http://schemas.openxmlformats.org/officeDocument/2006/relationships" xmlns:m="http://schemas.openxmlformats.org/officeDocument/2006/math" xmlns:v="urn:schemas-microsoft-com:vml" xmlns:wp14="http://schemas.microsoft.com/office/word/2010/wordprocessingDrawing" xmlns:wp="http://schemas.openxmlformats.org/drawingml/2006/wordprocessingDrawing" xmlns:w10="urn:schemas-microsoft-com:office:word" xmlns:w="http://schemas.openxmlformats.org/wordprocessingml/2006/main" xmlns:w14="http://schemas.microsoft.com/office/word/2010/wordml" xmlns:w15="http://schemas.microsoft.com/office/word/2012/wordml" xmlns:w16se="http://schemas.microsoft.com/office/word/2015/wordml/symex" xmlns:wpg="http://schemas.microsoft.com/office/word/2010/wordprocessingGroup" xmlns:wpi="http://schemas.microsoft.com/office/word/2010/wordprocessingInk" xmlns:wne="http://schemas.microsoft.com/office/word/2006/wordml" xmlns:wps="http://schemas.microsoft.com/office/word/2010/wordprocessingShape" mc:Ignorable="w14 w15 w16se wp14">
   <w:body>
     <w:p>
+      <w:r>
+        <w:t xml:space="preserve">Replace the current header with the </w:t>
+      </w:r>
       <w:proofErr w:type="spellStart"/>
       <w:r>
-        <w:t>Att</w:t>
+        <w:t>telerick</w:t>
       </w:r>
       <w:proofErr w:type="spellEnd"/>
-    </w:p>
-    <w:p>
       <w:r>
-        <w:t>Def</w:t>
+        <w:t xml:space="preserve"> AppBar</w:t>
       </w:r>
-    </w:p>
-    <w:p>
-      <w:r>
-        <w:t>Form</w:t>
-      </w:r>
-    </w:p>
-    <w:p>
-      <w:r>
-        <w:t>Goals</w:t>
-      </w:r>
-    </w:p>
-    <w:p>
-      <w:r>
-        <w:t>H2h</w:t>
-      </w:r>
-    </w:p>
-    <w:p>
-      <w:proofErr w:type="spellStart"/>
-      <w:r>
-        <w:t>poissonDis</w:t>
-      </w:r>
-      <w:proofErr w:type="spellEnd"/>
-    </w:p>
-    <w:p>
       <w:bookmarkStart w:id="0" w:name="_GoBack"/>
-      <w:r>
-        <w:t>Total</w:t>
-      </w:r>
       <w:bookmarkEnd w:id="0"/>
     </w:p>
     <w:sectPr>

</xml_diff>

<commit_message>
moved fixtures over to a service of its own
</commit_message>
<xml_diff>
--- a/SoccerStatsNew/Notes.docx
+++ b/SoccerStatsNew/Notes.docx
@@ -34,9 +34,35 @@
       <w:r>
         <w:t>Partial cshtml scripts do not like a styles section. Maybe even a scripts section. They will need to be styled/scripted via tags in the same script</w:t>
       </w:r>
+    </w:p>
+    <w:p/>
+    <w:p>
+      <w:r>
+        <w:t>It would seem that some things are easier in tag helpers and some things are easier with html helpers.</w:t>
+      </w:r>
+    </w:p>
+    <w:p>
+      <w:r>
+        <w:t xml:space="preserve">For instance, </w:t>
+      </w:r>
+      <w:proofErr w:type="spellStart"/>
+      <w:r>
+        <w:t>its</w:t>
+      </w:r>
+      <w:proofErr w:type="spellEnd"/>
+      <w:r>
+        <w:t xml:space="preserve"> much easier and cleaner to write A tab strip</w:t>
+      </w:r>
       <w:bookmarkStart w:id="0" w:name="_GoBack"/>
       <w:bookmarkEnd w:id="0"/>
+      <w:r>
+        <w:t xml:space="preserve"> with tag helpers. however  writing kendo buttons with html helpers is easier to pass parameters through for some JavaScript action </w:t>
+      </w:r>
+      <w:r>
+        <w:sym w:font="Wingdings" w:char="F04A"/>
+      </w:r>
     </w:p>
+    <w:p/>
     <w:p/>
     <w:sectPr>
       <w:pgSz w:w="11906" w:h="16838"/>

</xml_diff>

<commit_message>
comparison pie charts working
</commit_message>
<xml_diff>
--- a/SoccerStatsNew/Notes.docx
+++ b/SoccerStatsNew/Notes.docx
@@ -34,6 +34,16 @@
       <w:r>
         <w:t>Partial cshtml scripts do not like a styles section. Maybe even a scripts section. They will need to be styled/scripted via tags in the same script</w:t>
       </w:r>
+      <w:r>
+        <w:t>.</w:t>
+      </w:r>
+    </w:p>
+    <w:p>
+      <w:r>
+        <w:t>This goes for templates and template Ids in grids etc. if there is any styling on grids/partials, it must be done either in-line or in style tags</w:t>
+      </w:r>
+      <w:bookmarkStart w:id="0" w:name="_GoBack"/>
+      <w:bookmarkEnd w:id="0"/>
     </w:p>
     <w:p/>
     <w:p>
@@ -51,12 +61,7 @@
       </w:r>
       <w:proofErr w:type="spellEnd"/>
       <w:r>
-        <w:t xml:space="preserve"> much easier and cleaner to write A tab strip</w:t>
-      </w:r>
-      <w:bookmarkStart w:id="0" w:name="_GoBack"/>
-      <w:bookmarkEnd w:id="0"/>
-      <w:r>
-        <w:t xml:space="preserve"> with tag helpers. however  writing kendo buttons with html helpers is easier to pass parameters through for some JavaScript action </w:t>
+        <w:t xml:space="preserve"> much easier and cleaner to write A tab strip with tag helpers. however  writing kendo buttons with html helpers is easier to pass parameters through for some JavaScript action </w:t>
       </w:r>
       <w:r>
         <w:sym w:font="Wingdings" w:char="F04A"/>

</xml_diff>

<commit_message>
made a start on showing player data
</commit_message>
<xml_diff>
--- a/SoccerStatsNew/Notes.docx
+++ b/SoccerStatsNew/Notes.docx
@@ -42,29 +42,47 @@
       <w:r>
         <w:t>This goes for templates and template Ids in grids etc. if there is any styling on grids/partials, it must be done either in-line or in style tags</w:t>
       </w:r>
+    </w:p>
+    <w:p/>
+    <w:p>
+      <w:r>
+        <w:t>It would seem that some things are easier in tag helpers and some things are easier with html helpers.</w:t>
+      </w:r>
+    </w:p>
+    <w:p>
+      <w:r>
+        <w:t xml:space="preserve">For instance, </w:t>
+      </w:r>
+      <w:proofErr w:type="spellStart"/>
+      <w:r>
+        <w:t>its</w:t>
+      </w:r>
+      <w:proofErr w:type="spellEnd"/>
+      <w:r>
+        <w:t xml:space="preserve"> much easier and cleaner to write A tab strip with tag helpers. however  writing kendo buttons with html helpers is easier to pass parameters through for some JavaScript action </w:t>
+      </w:r>
+      <w:r>
+        <w:sym w:font="Wingdings" w:char="F04A"/>
+      </w:r>
+    </w:p>
+    <w:p>
+      <w:r>
+        <w:t>Of course</w:t>
+      </w:r>
+    </w:p>
+    <w:p>
+      <w:r>
+        <w:t>The same team will play in both league and cup. Arsenal and Man city are already in the charity shield so do not get included in the premier league too.</w:t>
+      </w:r>
+    </w:p>
+    <w:p>
+      <w:r>
+        <w:t>League and cup will need to be separated</w:t>
+      </w:r>
       <w:bookmarkStart w:id="0" w:name="_GoBack"/>
       <w:bookmarkEnd w:id="0"/>
-    </w:p>
-    <w:p/>
-    <w:p>
-      <w:r>
-        <w:t>It would seem that some things are easier in tag helpers and some things are easier with html helpers.</w:t>
-      </w:r>
-    </w:p>
-    <w:p>
-      <w:r>
-        <w:t xml:space="preserve">For instance, </w:t>
-      </w:r>
-      <w:proofErr w:type="spellStart"/>
-      <w:r>
-        <w:t>its</w:t>
-      </w:r>
-      <w:proofErr w:type="spellEnd"/>
-      <w:r>
-        <w:t xml:space="preserve"> much easier and cleaner to write A tab strip with tag helpers. however  writing kendo buttons with html helpers is easier to pass parameters through for some JavaScript action </w:t>
-      </w:r>
-      <w:r>
-        <w:sym w:font="Wingdings" w:char="F04A"/>
+      <w:r>
+        <w:t xml:space="preserve"> into their respective database</w:t>
       </w:r>
     </w:p>
     <w:p/>

</xml_diff>

<commit_message>
started graphing league stuff
</commit_message>
<xml_diff>
--- a/SoccerStatsNew/Notes.docx
+++ b/SoccerStatsNew/Notes.docx
@@ -77,13 +77,16 @@
     </w:p>
     <w:p>
       <w:r>
-        <w:t>League and cup will need to be separated</w:t>
+        <w:t>League and cup will need to be separated into their respective database</w:t>
+      </w:r>
+    </w:p>
+    <w:p/>
+    <w:p>
+      <w:r>
+        <w:t>Selecting by club code is out as there are multiple clubs with the same code. Best to search by club name</w:t>
       </w:r>
       <w:bookmarkStart w:id="0" w:name="_GoBack"/>
       <w:bookmarkEnd w:id="0"/>
-      <w:r>
-        <w:t xml:space="preserve"> into their respective database</w:t>
-      </w:r>
     </w:p>
     <w:p/>
     <w:p/>

</xml_diff>

<commit_message>
predictions tab set up
</commit_message>
<xml_diff>
--- a/SoccerStatsNew/Notes.docx
+++ b/SoccerStatsNew/Notes.docx
@@ -84,6 +84,27 @@
     <w:p>
       <w:r>
         <w:t>Selecting by club code is out as there are multiple clubs with the same code. Best to search by club name</w:t>
+      </w:r>
+    </w:p>
+    <w:p>
+      <w:r>
+        <w:t xml:space="preserve">If using </w:t>
+      </w:r>
+      <w:proofErr w:type="spellStart"/>
+      <w:r>
+        <w:t>css</w:t>
+      </w:r>
+      <w:proofErr w:type="spellEnd"/>
+      <w:r>
+        <w:t xml:space="preserve"> in </w:t>
+      </w:r>
+      <w:proofErr w:type="spellStart"/>
+      <w:r>
+        <w:t>wwwroot</w:t>
+      </w:r>
+      <w:proofErr w:type="spellEnd"/>
+      <w:r>
+        <w:t>, never share files between two components as there is potential for a bug that hard codes a size that the other doesn’t need.</w:t>
       </w:r>
       <w:bookmarkStart w:id="0" w:name="_GoBack"/>
       <w:bookmarkEnd w:id="0"/>

</xml_diff>